<commit_message>
minor changes to report, folder rename
</commit_message>
<xml_diff>
--- a/report.docx
+++ b/report.docx
@@ -373,10 +373,7 @@
           </w:tcPr>
           <w:p>
             <w:r>
-              <w:t> </w:t>
-            </w:r>
-            <w:r>
-              <w:t xml:space="preserve">Dylan Colwill u3261232 </w:t>
+              <w:t xml:space="preserve"> Dylan Colwill u3261232 </w:t>
             </w:r>
           </w:p>
           <w:p/>
@@ -841,14 +838,14 @@
           <w:b/>
           <w:bCs/>
         </w:rPr>
-        <w:t xml:space="preserve">Signature of student: </w:t>
+        <w:t>Signature of student: Dylan Colwill</w:t>
       </w:r>
       <w:r>
         <w:rPr>
           <w:b/>
           <w:bCs/>
         </w:rPr>
-        <w:t>Dylan Colwill</w:t>
+        <w:tab/>
       </w:r>
       <w:r>
         <w:rPr>
@@ -877,21 +874,7 @@
           <w:bCs/>
         </w:rPr>
         <w:tab/>
-      </w:r>
-      <w:r>
-        <w:rPr>
-          <w:b/>
-          <w:bCs/>
-        </w:rPr>
-        <w:tab/>
-        <w:t xml:space="preserve">Date: </w:t>
-      </w:r>
-      <w:r>
-        <w:rPr>
-          <w:b/>
-          <w:bCs/>
-        </w:rPr>
-        <w:t>29/10/2023</w:t>
+        <w:t>Date: 29/10/2023</w:t>
       </w:r>
     </w:p>
     <w:p>
@@ -2574,35 +2557,7 @@
           <w:sz w:val="24"/>
           <w:szCs w:val="24"/>
         </w:rPr>
-        <w:t xml:space="preserve">What is the distribution of </w:t>
-      </w:r>
-      <w:r>
-        <w:rPr>
-          <w:sz w:val="24"/>
-          <w:szCs w:val="24"/>
-        </w:rPr>
-        <w:t>the dataset classes</w:t>
-      </w:r>
-      <w:r>
-        <w:rPr>
-          <w:sz w:val="24"/>
-          <w:szCs w:val="24"/>
-        </w:rPr>
-        <w:t xml:space="preserve"> (</w:t>
-      </w:r>
-      <w:r>
-        <w:rPr>
-          <w:sz w:val="24"/>
-          <w:szCs w:val="24"/>
-        </w:rPr>
-        <w:t>lung and colon</w:t>
-      </w:r>
-      <w:r>
-        <w:rPr>
-          <w:sz w:val="24"/>
-          <w:szCs w:val="24"/>
-        </w:rPr>
-        <w:t>) in the dataset?</w:t>
+        <w:t>What is the distribution of the dataset classes (lung and colon) in the dataset?</w:t>
       </w:r>
     </w:p>
     <w:p>
@@ -2642,14 +2597,7 @@
           <w:sz w:val="24"/>
           <w:szCs w:val="24"/>
         </w:rPr>
-        <w:t>Are there any identifiable patterns or clusters when comparing features across different tissue classifications</w:t>
-      </w:r>
-      <w:r>
-        <w:rPr>
-          <w:sz w:val="24"/>
-          <w:szCs w:val="24"/>
-        </w:rPr>
-        <w:t>?</w:t>
+        <w:t>Are there any identifiable patterns or clusters when comparing features across different tissue classifications?</w:t>
       </w:r>
     </w:p>
     <w:p>
@@ -5593,18 +5541,7 @@
           <w:sz w:val="24"/>
           <w:szCs w:val="24"/>
         </w:rPr>
-        <w:t>Output</w:t>
-      </w:r>
-      <w:r>
-        <w:rPr>
-          <w:b/>
-          <w:bCs/>
-          <w:i/>
-          <w:iCs/>
-          <w:sz w:val="24"/>
-          <w:szCs w:val="24"/>
-        </w:rPr>
-        <w:t>:</w:t>
+        <w:t>Output:</w:t>
       </w:r>
     </w:p>
     <w:p>
@@ -9238,6 +9175,7 @@
       </w:pPr>
       <w:r>
         <w:rPr>
+          <w:noProof/>
           <w:sz w:val="24"/>
           <w:szCs w:val="24"/>
         </w:rPr>
@@ -9288,6 +9226,7 @@
       </w:pPr>
       <w:r>
         <w:rPr>
+          <w:noProof/>
           <w:sz w:val="24"/>
           <w:szCs w:val="24"/>
         </w:rPr>
@@ -9364,24 +9303,14 @@
       </w:r>
       <w:r>
         <w:lastRenderedPageBreak/>
-        <w:t>uneven brightness.</w:t>
-      </w:r>
-      <w:r>
-        <w:t xml:space="preserve"> Here I am using the example code provided from unit material. The code firstly loads and displays two images, one from the </w:t>
+        <w:t xml:space="preserve">uneven brightness. Here I am using the example code provided from unit material. The code firstly loads and displays two images, one from the </w:t>
       </w:r>
       <w:r>
         <w:rPr>
           <w:i/>
           <w:iCs/>
         </w:rPr>
-        <w:t>Colon Adenocarcinoma</w:t>
-      </w:r>
-      <w:r>
-        <w:rPr>
-          <w:i/>
-          <w:iCs/>
-        </w:rPr>
-        <w:t xml:space="preserve"> </w:t>
+        <w:t xml:space="preserve">Colon Adenocarcinoma </w:t>
       </w:r>
       <w:r>
         <w:t xml:space="preserve">class and another from the </w:t>
@@ -11991,6 +11920,9 @@
         <w:br/>
       </w:r>
       <w:r>
+        <w:rPr>
+          <w:noProof/>
+        </w:rPr>
         <w:drawing>
           <wp:inline distT="0" distB="0" distL="0" distR="0" wp14:anchorId="63B63FD6" wp14:editId="219F09C5">
             <wp:extent cx="5731510" cy="1830070"/>
@@ -12033,6 +11965,9 @@
         <w:spacing w:after="0"/>
       </w:pPr>
       <w:r>
+        <w:rPr>
+          <w:noProof/>
+        </w:rPr>
         <w:drawing>
           <wp:inline distT="0" distB="0" distL="0" distR="0" wp14:anchorId="3DF2F883" wp14:editId="3294E910">
             <wp:extent cx="5731510" cy="1815465"/>
@@ -12075,6 +12010,9 @@
         <w:spacing w:after="0"/>
       </w:pPr>
       <w:r>
+        <w:rPr>
+          <w:noProof/>
+        </w:rPr>
         <w:lastRenderedPageBreak/>
         <w:drawing>
           <wp:inline distT="0" distB="0" distL="0" distR="0" wp14:anchorId="3D5B893F" wp14:editId="1E29DAB7">
@@ -12118,6 +12056,9 @@
         <w:spacing w:after="0"/>
       </w:pPr>
       <w:r>
+        <w:rPr>
+          <w:noProof/>
+        </w:rPr>
         <w:drawing>
           <wp:inline distT="0" distB="0" distL="0" distR="0" wp14:anchorId="6A77EDF0" wp14:editId="651F1525">
             <wp:extent cx="5731510" cy="1815465"/>
@@ -12160,6 +12101,9 @@
         <w:spacing w:after="0"/>
       </w:pPr>
       <w:r>
+        <w:rPr>
+          <w:noProof/>
+        </w:rPr>
         <w:drawing>
           <wp:inline distT="0" distB="0" distL="0" distR="0" wp14:anchorId="25D7C6F9" wp14:editId="492C5429">
             <wp:extent cx="5731510" cy="1838960"/>
@@ -12202,6 +12146,9 @@
         <w:spacing w:after="0"/>
       </w:pPr>
       <w:r>
+        <w:rPr>
+          <w:noProof/>
+        </w:rPr>
         <w:lastRenderedPageBreak/>
         <w:drawing>
           <wp:inline distT="0" distB="0" distL="0" distR="0" wp14:anchorId="7C373417" wp14:editId="742B7FFF">
@@ -12240,6 +12187,9 @@
         </w:drawing>
       </w:r>
       <w:r>
+        <w:rPr>
+          <w:noProof/>
+        </w:rPr>
         <w:drawing>
           <wp:inline distT="0" distB="0" distL="0" distR="0" wp14:anchorId="67E31433" wp14:editId="62C2D246">
             <wp:extent cx="5731510" cy="1838960"/>
@@ -12282,6 +12232,9 @@
         <w:spacing w:after="0"/>
       </w:pPr>
       <w:r>
+        <w:rPr>
+          <w:noProof/>
+        </w:rPr>
         <w:drawing>
           <wp:inline distT="0" distB="0" distL="0" distR="0" wp14:anchorId="17631C5A" wp14:editId="39D90A86">
             <wp:extent cx="5731510" cy="1838960"/>
@@ -12407,61 +12360,7 @@
           <w:sz w:val="24"/>
           <w:szCs w:val="24"/>
         </w:rPr>
-        <w:t>t-</w:t>
-      </w:r>
-      <w:r>
-        <w:rPr>
-          <w:i/>
-          <w:iCs/>
-          <w:sz w:val="24"/>
-          <w:szCs w:val="24"/>
-        </w:rPr>
-        <w:t>D</w:t>
-      </w:r>
-      <w:r>
-        <w:rPr>
-          <w:i/>
-          <w:iCs/>
-          <w:sz w:val="24"/>
-          <w:szCs w:val="24"/>
-        </w:rPr>
-        <w:t xml:space="preserve">istributed </w:t>
-      </w:r>
-      <w:r>
-        <w:rPr>
-          <w:i/>
-          <w:iCs/>
-          <w:sz w:val="24"/>
-          <w:szCs w:val="24"/>
-        </w:rPr>
-        <w:t>S</w:t>
-      </w:r>
-      <w:r>
-        <w:rPr>
-          <w:i/>
-          <w:iCs/>
-          <w:sz w:val="24"/>
-          <w:szCs w:val="24"/>
-        </w:rPr>
-        <w:t xml:space="preserve">tochastic </w:t>
-      </w:r>
-      <w:r>
-        <w:rPr>
-          <w:i/>
-          <w:iCs/>
-          <w:sz w:val="24"/>
-          <w:szCs w:val="24"/>
-        </w:rPr>
-        <w:t>Neighbour E</w:t>
-      </w:r>
-      <w:r>
-        <w:rPr>
-          <w:i/>
-          <w:iCs/>
-          <w:sz w:val="24"/>
-          <w:szCs w:val="24"/>
-        </w:rPr>
-        <w:t>mbedding</w:t>
+        <w:t>t-Distributed Stochastic Neighbour Embedding</w:t>
       </w:r>
       <w:r>
         <w:rPr>
@@ -17762,6 +17661,9 @@
         <w:spacing w:after="0"/>
       </w:pPr>
       <w:r>
+        <w:rPr>
+          <w:noProof/>
+        </w:rPr>
         <w:drawing>
           <wp:inline distT="0" distB="0" distL="0" distR="0" wp14:anchorId="2CADF0F6" wp14:editId="21E53077">
             <wp:extent cx="5731510" cy="3717925"/>
@@ -19275,6 +19177,9 @@
         <w:spacing w:after="0"/>
       </w:pPr>
       <w:r>
+        <w:rPr>
+          <w:noProof/>
+        </w:rPr>
         <w:lastRenderedPageBreak/>
         <w:drawing>
           <wp:inline distT="0" distB="0" distL="0" distR="0" wp14:anchorId="1364C5F8" wp14:editId="4A3B71F0">
@@ -19313,6 +19218,9 @@
         </w:drawing>
       </w:r>
       <w:r>
+        <w:rPr>
+          <w:noProof/>
+        </w:rPr>
         <w:drawing>
           <wp:inline distT="0" distB="0" distL="0" distR="0" wp14:anchorId="64479A62" wp14:editId="4293C945">
             <wp:extent cx="5731510" cy="3895725"/>
@@ -27062,6 +26970,7 @@
         <w:rPr>
           <w:b/>
           <w:bCs/>
+          <w:noProof/>
           <w:kern w:val="0"/>
           <w:sz w:val="24"/>
           <w:szCs w:val="24"/>
@@ -27308,23 +27217,7 @@
           <w:szCs w:val="24"/>
           <w:lang w:val="en-GB"/>
         </w:rPr>
-        <w:t>To ensure user-friendliness and accessibility</w:t>
-      </w:r>
-      <w:r>
-        <w:rPr>
-          <w:sz w:val="24"/>
-          <w:szCs w:val="24"/>
-          <w:lang w:val="en-GB"/>
-        </w:rPr>
-        <w:t>, the application</w:t>
-      </w:r>
-      <w:r>
-        <w:rPr>
-          <w:sz w:val="24"/>
-          <w:szCs w:val="24"/>
-          <w:lang w:val="en-GB"/>
-        </w:rPr>
-        <w:t xml:space="preserve">, created using </w:t>
+        <w:t xml:space="preserve">To ensure user-friendliness and accessibility, the application, created using </w:t>
       </w:r>
       <w:r>
         <w:rPr>
@@ -27342,15 +27235,7 @@
           <w:szCs w:val="24"/>
           <w:lang w:val="en-GB"/>
         </w:rPr>
-        <w:t>, was designed and built to be very simple, meaning that someone with little to no computer skills can benefit from the algorithm easily.</w:t>
-      </w:r>
-      <w:r>
-        <w:rPr>
-          <w:sz w:val="24"/>
-          <w:szCs w:val="24"/>
-          <w:lang w:val="en-GB"/>
-        </w:rPr>
-        <w:t xml:space="preserve"> Before getting into the code, some features can be </w:t>
+        <w:t xml:space="preserve">, was designed and built to be very simple, meaning that someone with little to no computer skills can benefit from the algorithm easily. Before getting into the code, some features can be </w:t>
       </w:r>
       <w:r>
         <w:rPr>
@@ -27450,7 +27335,31 @@
           <w:szCs w:val="24"/>
           <w:lang w:val="en-GB"/>
         </w:rPr>
-        <w:t xml:space="preserve">figure </w:t>
+        <w:t>figure 2</w:t>
+      </w:r>
+      <w:r>
+        <w:rPr>
+          <w:sz w:val="24"/>
+          <w:szCs w:val="24"/>
+          <w:lang w:val="en-GB"/>
+        </w:rPr>
+        <w:t>)</w:t>
+      </w:r>
+      <w:r>
+        <w:rPr>
+          <w:sz w:val="24"/>
+          <w:szCs w:val="24"/>
+          <w:lang w:val="en-GB"/>
+        </w:rPr>
+        <w:t xml:space="preserve"> or multiple</w:t>
+      </w:r>
+      <w:r>
+        <w:rPr>
+          <w:sz w:val="24"/>
+          <w:szCs w:val="24"/>
+          <w:lang w:val="en-GB"/>
+        </w:rPr>
+        <w:t xml:space="preserve"> (</w:t>
       </w:r>
       <w:r>
         <w:rPr>
@@ -27460,7 +27369,7 @@
           <w:szCs w:val="24"/>
           <w:lang w:val="en-GB"/>
         </w:rPr>
-        <w:t>2</w:t>
+        <w:t>figure 4</w:t>
       </w:r>
       <w:r>
         <w:rPr>
@@ -27472,11 +27381,13 @@
       </w:r>
       <w:r>
         <w:rPr>
+          <w:b/>
+          <w:bCs/>
           <w:sz w:val="24"/>
           <w:szCs w:val="24"/>
           <w:lang w:val="en-GB"/>
         </w:rPr>
-        <w:t xml:space="preserve"> or multiple</w:t>
+        <w:t xml:space="preserve">. </w:t>
       </w:r>
       <w:r>
         <w:rPr>
@@ -27484,7 +27395,7 @@
           <w:szCs w:val="24"/>
           <w:lang w:val="en-GB"/>
         </w:rPr>
-        <w:t xml:space="preserve"> </w:t>
+        <w:t xml:space="preserve">If the user has selected one image, then </w:t>
       </w:r>
       <w:r>
         <w:rPr>
@@ -27492,7 +27403,15 @@
           <w:szCs w:val="24"/>
           <w:lang w:val="en-GB"/>
         </w:rPr>
-        <w:t>(</w:t>
+        <w:t>the image</w:t>
+      </w:r>
+      <w:r>
+        <w:rPr>
+          <w:sz w:val="24"/>
+          <w:szCs w:val="24"/>
+          <w:lang w:val="en-GB"/>
+        </w:rPr>
+        <w:t xml:space="preserve"> can be viewed directly on the </w:t>
       </w:r>
       <w:r>
         <w:rPr>
@@ -27502,7 +27421,23 @@
           <w:szCs w:val="24"/>
           <w:lang w:val="en-GB"/>
         </w:rPr>
-        <w:t xml:space="preserve">figure </w:t>
+        <w:t>Tkinter</w:t>
+      </w:r>
+      <w:r>
+        <w:rPr>
+          <w:sz w:val="24"/>
+          <w:szCs w:val="24"/>
+          <w:lang w:val="en-GB"/>
+        </w:rPr>
+        <w:t xml:space="preserve"> window</w:t>
+      </w:r>
+      <w:r>
+        <w:rPr>
+          <w:sz w:val="24"/>
+          <w:szCs w:val="24"/>
+          <w:lang w:val="en-GB"/>
+        </w:rPr>
+        <w:t xml:space="preserve"> (</w:t>
       </w:r>
       <w:r>
         <w:rPr>
@@ -27512,7 +27447,7 @@
           <w:szCs w:val="24"/>
           <w:lang w:val="en-GB"/>
         </w:rPr>
-        <w:t>4</w:t>
+        <w:t>figure 2</w:t>
       </w:r>
       <w:r>
         <w:rPr>
@@ -27524,37 +27459,11 @@
       </w:r>
       <w:r>
         <w:rPr>
-          <w:b/>
-          <w:bCs/>
           <w:sz w:val="24"/>
           <w:szCs w:val="24"/>
           <w:lang w:val="en-GB"/>
         </w:rPr>
-        <w:t xml:space="preserve">. </w:t>
-      </w:r>
-      <w:r>
-        <w:rPr>
-          <w:sz w:val="24"/>
-          <w:szCs w:val="24"/>
-          <w:lang w:val="en-GB"/>
-        </w:rPr>
-        <w:t xml:space="preserve">If the user has selected one image, then </w:t>
-      </w:r>
-      <w:r>
-        <w:rPr>
-          <w:sz w:val="24"/>
-          <w:szCs w:val="24"/>
-          <w:lang w:val="en-GB"/>
-        </w:rPr>
-        <w:t>the image</w:t>
-      </w:r>
-      <w:r>
-        <w:rPr>
-          <w:sz w:val="24"/>
-          <w:szCs w:val="24"/>
-          <w:lang w:val="en-GB"/>
-        </w:rPr>
-        <w:t xml:space="preserve"> can be viewed directly on the </w:t>
+        <w:t xml:space="preserve">. But if there is multiple images selected, then they will not be shown on the main window, to view these the user can use the </w:t>
       </w:r>
       <w:r>
         <w:rPr>
@@ -27564,7 +27473,7 @@
           <w:szCs w:val="24"/>
           <w:lang w:val="en-GB"/>
         </w:rPr>
-        <w:t>Tkinter</w:t>
+        <w:t>Open image(s)</w:t>
       </w:r>
       <w:r>
         <w:rPr>
@@ -27572,7 +27481,7 @@
           <w:szCs w:val="24"/>
           <w:lang w:val="en-GB"/>
         </w:rPr>
-        <w:t xml:space="preserve"> window</w:t>
+        <w:t xml:space="preserve"> button, which can also be applied for a single image</w:t>
       </w:r>
       <w:r>
         <w:rPr>
@@ -27598,7 +27507,48 @@
           <w:szCs w:val="24"/>
           <w:lang w:val="en-GB"/>
         </w:rPr>
-        <w:t xml:space="preserve">figure </w:t>
+        <w:t>figure 7</w:t>
+      </w:r>
+      <w:r>
+        <w:rPr>
+          <w:sz w:val="24"/>
+          <w:szCs w:val="24"/>
+          <w:lang w:val="en-GB"/>
+        </w:rPr>
+        <w:t>)</w:t>
+      </w:r>
+      <w:r>
+        <w:rPr>
+          <w:sz w:val="24"/>
+          <w:szCs w:val="24"/>
+          <w:lang w:val="en-GB"/>
+        </w:rPr>
+        <w:t>.</w:t>
+      </w:r>
+      <w:r>
+        <w:rPr>
+          <w:sz w:val="24"/>
+          <w:szCs w:val="24"/>
+          <w:lang w:val="en-GB"/>
+        </w:rPr>
+        <w:t xml:space="preserve"> Similarly, if one image is selected when predicting the class, the </w:t>
+      </w:r>
+      <w:r>
+        <w:rPr>
+          <w:sz w:val="24"/>
+          <w:szCs w:val="24"/>
+          <w:lang w:val="en-GB"/>
+        </w:rPr>
+        <w:lastRenderedPageBreak/>
+        <w:t xml:space="preserve">class prediction along with the confidence level is displayed directly onto the main window </w:t>
+      </w:r>
+      <w:r>
+        <w:rPr>
+          <w:sz w:val="24"/>
+          <w:szCs w:val="24"/>
+          <w:lang w:val="en-GB"/>
+        </w:rPr>
+        <w:t>(</w:t>
       </w:r>
       <w:r>
         <w:rPr>
@@ -27608,7 +27558,7 @@
           <w:szCs w:val="24"/>
           <w:lang w:val="en-GB"/>
         </w:rPr>
-        <w:t>2</w:t>
+        <w:t>figure 3</w:t>
       </w:r>
       <w:r>
         <w:rPr>
@@ -27616,7 +27566,7 @@
           <w:szCs w:val="24"/>
           <w:lang w:val="en-GB"/>
         </w:rPr>
-        <w:t>)</w:t>
+        <w:t xml:space="preserve">), </w:t>
       </w:r>
       <w:r>
         <w:rPr>
@@ -27624,7 +27574,15 @@
           <w:szCs w:val="24"/>
           <w:lang w:val="en-GB"/>
         </w:rPr>
-        <w:t xml:space="preserve">. But if there is multiple images selected, then they will not be shown on the main window, to view these the user can use the </w:t>
+        <w:t xml:space="preserve">but if multiple images have been selected, then the output is given in a excel file </w:t>
+      </w:r>
+      <w:r>
+        <w:rPr>
+          <w:sz w:val="24"/>
+          <w:szCs w:val="24"/>
+          <w:lang w:val="en-GB"/>
+        </w:rPr>
+        <w:t>(</w:t>
       </w:r>
       <w:r>
         <w:rPr>
@@ -27634,7 +27592,7 @@
           <w:szCs w:val="24"/>
           <w:lang w:val="en-GB"/>
         </w:rPr>
-        <w:t>Open image(s)</w:t>
+        <w:t>figure 6</w:t>
       </w:r>
       <w:r>
         <w:rPr>
@@ -27642,172 +27600,7 @@
           <w:szCs w:val="24"/>
           <w:lang w:val="en-GB"/>
         </w:rPr>
-        <w:t xml:space="preserve"> button, which can also be applied for a single image</w:t>
-      </w:r>
-      <w:r>
-        <w:rPr>
-          <w:sz w:val="24"/>
-          <w:szCs w:val="24"/>
-          <w:lang w:val="en-GB"/>
-        </w:rPr>
-        <w:t xml:space="preserve"> </w:t>
-      </w:r>
-      <w:r>
-        <w:rPr>
-          <w:sz w:val="24"/>
-          <w:szCs w:val="24"/>
-          <w:lang w:val="en-GB"/>
-        </w:rPr>
-        <w:t>(</w:t>
-      </w:r>
-      <w:r>
-        <w:rPr>
-          <w:i/>
-          <w:iCs/>
-          <w:sz w:val="24"/>
-          <w:szCs w:val="24"/>
-          <w:lang w:val="en-GB"/>
-        </w:rPr>
-        <w:t xml:space="preserve">figure </w:t>
-      </w:r>
-      <w:r>
-        <w:rPr>
-          <w:i/>
-          <w:iCs/>
-          <w:sz w:val="24"/>
-          <w:szCs w:val="24"/>
-          <w:lang w:val="en-GB"/>
-        </w:rPr>
-        <w:t>7</w:t>
-      </w:r>
-      <w:r>
-        <w:rPr>
-          <w:sz w:val="24"/>
-          <w:szCs w:val="24"/>
-          <w:lang w:val="en-GB"/>
-        </w:rPr>
-        <w:t>)</w:t>
-      </w:r>
-      <w:r>
-        <w:rPr>
-          <w:sz w:val="24"/>
-          <w:szCs w:val="24"/>
-          <w:lang w:val="en-GB"/>
-        </w:rPr>
-        <w:t>.</w:t>
-      </w:r>
-      <w:r>
-        <w:rPr>
-          <w:sz w:val="24"/>
-          <w:szCs w:val="24"/>
-          <w:lang w:val="en-GB"/>
-        </w:rPr>
-        <w:t xml:space="preserve"> Similarly, if one image is selected when predicting the class, the </w:t>
-      </w:r>
-      <w:r>
-        <w:rPr>
-          <w:sz w:val="24"/>
-          <w:szCs w:val="24"/>
-          <w:lang w:val="en-GB"/>
-        </w:rPr>
-        <w:lastRenderedPageBreak/>
-        <w:t xml:space="preserve">class prediction along with the confidence level is displayed directly onto the main window </w:t>
-      </w:r>
-      <w:r>
-        <w:rPr>
-          <w:sz w:val="24"/>
-          <w:szCs w:val="24"/>
-          <w:lang w:val="en-GB"/>
-        </w:rPr>
-        <w:t>(</w:t>
-      </w:r>
-      <w:r>
-        <w:rPr>
-          <w:i/>
-          <w:iCs/>
-          <w:sz w:val="24"/>
-          <w:szCs w:val="24"/>
-          <w:lang w:val="en-GB"/>
-        </w:rPr>
-        <w:t xml:space="preserve">figure </w:t>
-      </w:r>
-      <w:r>
-        <w:rPr>
-          <w:i/>
-          <w:iCs/>
-          <w:sz w:val="24"/>
-          <w:szCs w:val="24"/>
-          <w:lang w:val="en-GB"/>
-        </w:rPr>
-        <w:t>3</w:t>
-      </w:r>
-      <w:r>
-        <w:rPr>
-          <w:sz w:val="24"/>
-          <w:szCs w:val="24"/>
-          <w:lang w:val="en-GB"/>
-        </w:rPr>
-        <w:t>)</w:t>
-      </w:r>
-      <w:r>
-        <w:rPr>
-          <w:sz w:val="24"/>
-          <w:szCs w:val="24"/>
-          <w:lang w:val="en-GB"/>
-        </w:rPr>
-        <w:t xml:space="preserve">, </w:t>
-      </w:r>
-      <w:r>
-        <w:rPr>
-          <w:sz w:val="24"/>
-          <w:szCs w:val="24"/>
-          <w:lang w:val="en-GB"/>
-        </w:rPr>
-        <w:t xml:space="preserve">but if multiple images have been selected, then the output is given in a excel file </w:t>
-      </w:r>
-      <w:r>
-        <w:rPr>
-          <w:sz w:val="24"/>
-          <w:szCs w:val="24"/>
-          <w:lang w:val="en-GB"/>
-        </w:rPr>
-        <w:t>(</w:t>
-      </w:r>
-      <w:r>
-        <w:rPr>
-          <w:i/>
-          <w:iCs/>
-          <w:sz w:val="24"/>
-          <w:szCs w:val="24"/>
-          <w:lang w:val="en-GB"/>
-        </w:rPr>
-        <w:t xml:space="preserve">figure </w:t>
-      </w:r>
-      <w:r>
-        <w:rPr>
-          <w:i/>
-          <w:iCs/>
-          <w:sz w:val="24"/>
-          <w:szCs w:val="24"/>
-          <w:lang w:val="en-GB"/>
-        </w:rPr>
-        <w:t>6</w:t>
-      </w:r>
-      <w:r>
-        <w:rPr>
-          <w:sz w:val="24"/>
-          <w:szCs w:val="24"/>
-          <w:lang w:val="en-GB"/>
-        </w:rPr>
-        <w:t>)</w:t>
-      </w:r>
-      <w:r>
-        <w:rPr>
-          <w:sz w:val="24"/>
-          <w:szCs w:val="24"/>
-          <w:lang w:val="en-GB"/>
-        </w:rPr>
-        <w:t xml:space="preserve"> </w:t>
+        <w:t xml:space="preserve">) </w:t>
       </w:r>
       <w:r>
         <w:rPr>
@@ -49078,6 +48871,18 @@
               <w:t>Research PDA methods</w:t>
             </w:r>
           </w:p>
+          <w:p>
+            <w:pPr>
+              <w:pStyle w:val="ListParagraph"/>
+              <w:numPr>
+                <w:ilvl w:val="0"/>
+                <w:numId w:val="4"/>
+              </w:numPr>
+            </w:pPr>
+            <w:r>
+              <w:t>Complete challenges</w:t>
+            </w:r>
+          </w:p>
         </w:tc>
         <w:tc>
           <w:tcPr>
@@ -49094,6 +48899,19 @@
             </w:pPr>
             <w:r>
               <w:t>Research and understand dataset</w:t>
+            </w:r>
+          </w:p>
+          <w:p>
+            <w:pPr>
+              <w:pStyle w:val="ListParagraph"/>
+              <w:numPr>
+                <w:ilvl w:val="0"/>
+                <w:numId w:val="4"/>
+              </w:numPr>
+              <w:spacing w:after="160" w:line="259" w:lineRule="auto"/>
+            </w:pPr>
+            <w:r>
+              <w:t>Completed challenges</w:t>
             </w:r>
           </w:p>
         </w:tc>
@@ -49437,6 +49255,7 @@
     <w:p/>
     <w:p>
       <w:r>
+        <w:lastRenderedPageBreak/>
         <w:br w:type="page"/>
       </w:r>
     </w:p>
@@ -49459,10 +49278,7 @@
         <w:ind w:left="567" w:hanging="567"/>
       </w:pPr>
       <w:r>
-        <w:t xml:space="preserve">[1] </w:t>
-      </w:r>
-      <w:r>
-        <w:t xml:space="preserve">Larxel (2020) </w:t>
+        <w:t xml:space="preserve">[1] Larxel (2020) </w:t>
       </w:r>
       <w:r>
         <w:rPr>
@@ -49491,10 +49307,7 @@
         <w:ind w:left="567" w:hanging="567"/>
       </w:pPr>
       <w:r>
-        <w:t xml:space="preserve">[2] </w:t>
-      </w:r>
-      <w:r>
-        <w:t xml:space="preserve">Tampapath (no date) </w:t>
+        <w:t xml:space="preserve">[2] Tampapath (no date) </w:t>
       </w:r>
       <w:r>
         <w:rPr>

</xml_diff>